<commit_message>
imagenes de: pruebas test, excepciones, creación JAR y Respuesta punto 4
</commit_message>
<xml_diff>
--- a/Pruebas APIs/Pruebas Mainsoft.docx
+++ b/Pruebas APIs/Pruebas Mainsoft.docx
@@ -14,7 +14,7 @@
           <w:noProof/>
         </w:rPr>
         <w:drawing>
-          <wp:inline distT="0" distB="0" distL="0" distR="0" wp14:anchorId="4714F699" wp14:editId="0217EFCD">
+          <wp:inline distT="0" distB="0" distL="0" distR="0" wp14:anchorId="520EF0D3" wp14:editId="2239BF46">
             <wp:extent cx="5612130" cy="3156585"/>
             <wp:effectExtent l="0" t="0" r="7620" b="5715"/>
             <wp:docPr id="2" name="Imagen 2"/>
@@ -64,7 +64,7 @@
           <w:noProof/>
         </w:rPr>
         <w:drawing>
-          <wp:inline distT="0" distB="0" distL="0" distR="0" wp14:anchorId="6BAFB740" wp14:editId="1B1D0147">
+          <wp:inline distT="0" distB="0" distL="0" distR="0" wp14:anchorId="1C6B9422" wp14:editId="661E9C90">
             <wp:extent cx="5612130" cy="3156585"/>
             <wp:effectExtent l="0" t="0" r="7620" b="5715"/>
             <wp:docPr id="3" name="Imagen 3"/>
@@ -103,7 +103,15 @@
     <w:p>
       <w:r>
         <w:lastRenderedPageBreak/>
-        <w:t xml:space="preserve">Creación de una venta por medio del Verbo PUT URL: </w:t>
+        <w:t xml:space="preserve">Creación de una venta por medio del Verbo </w:t>
+      </w:r>
+      <w:r>
+        <w:t>POST</w:t>
+      </w:r>
+      <w:bookmarkStart w:id="0" w:name="_GoBack"/>
+      <w:bookmarkEnd w:id="0"/>
+      <w:r>
+        <w:t xml:space="preserve"> URL: </w:t>
       </w:r>
       <w:r>
         <w:rPr>
@@ -122,7 +130,7 @@
           <w:noProof/>
         </w:rPr>
         <w:drawing>
-          <wp:inline distT="0" distB="0" distL="0" distR="0" wp14:anchorId="316E46BE" wp14:editId="102D6D02">
+          <wp:inline distT="0" distB="0" distL="0" distR="0" wp14:anchorId="3F6933B4" wp14:editId="41F14FBD">
             <wp:extent cx="5612130" cy="3156585"/>
             <wp:effectExtent l="0" t="0" r="7620" b="5715"/>
             <wp:docPr id="14" name="Imagen 14"/>
@@ -161,23 +169,7 @@
     <w:p/>
     <w:p>
       <w:r>
-        <w:t xml:space="preserve">Obtención de la venta especifica por medio del verbo GET </w:t>
-      </w:r>
-      <w:proofErr w:type="gramStart"/>
-      <w:r>
-        <w:t>y  método</w:t>
-      </w:r>
-      <w:proofErr w:type="gramEnd"/>
-      <w:r>
-        <w:t xml:space="preserve"> observable </w:t>
-      </w:r>
-      <w:proofErr w:type="spellStart"/>
-      <w:r>
-        <w:t>detalleventa</w:t>
-      </w:r>
-      <w:proofErr w:type="spellEnd"/>
-      <w:r>
-        <w:t xml:space="preserve"> URL: </w:t>
+        <w:t xml:space="preserve">Obtención de la venta especifica por medio del verbo GET y  método observable detalleventa URL: </w:t>
       </w:r>
       <w:r>
         <w:rPr>
@@ -197,7 +189,7 @@
           <w:noProof/>
         </w:rPr>
         <w:drawing>
-          <wp:inline distT="0" distB="0" distL="0" distR="0" wp14:anchorId="12921571" wp14:editId="585DD4B9">
+          <wp:inline distT="0" distB="0" distL="0" distR="0" wp14:anchorId="618CED36" wp14:editId="76750B81">
             <wp:extent cx="5612130" cy="3156585"/>
             <wp:effectExtent l="0" t="0" r="7620" b="5715"/>
             <wp:docPr id="15" name="Imagen 15"/>
@@ -258,7 +250,7 @@
           <w:noProof/>
         </w:rPr>
         <w:drawing>
-          <wp:inline distT="0" distB="0" distL="0" distR="0" wp14:anchorId="79C40A54" wp14:editId="7A82AEAA">
+          <wp:inline distT="0" distB="0" distL="0" distR="0" wp14:anchorId="03473A5F" wp14:editId="5E96EE34">
             <wp:extent cx="5612130" cy="3156585"/>
             <wp:effectExtent l="0" t="0" r="7620" b="5715"/>
             <wp:docPr id="1" name="Imagen 1"/>
@@ -309,18 +301,7 @@
     <w:p/>
     <w:p>
       <w:r>
-        <w:t xml:space="preserve">Prueba de búsqueda de todos los productos Verbo </w:t>
-      </w:r>
-      <w:proofErr w:type="spellStart"/>
-      <w:r>
-        <w:t>Get</w:t>
-      </w:r>
-      <w:proofErr w:type="spellEnd"/>
-      <w:r>
-        <w:t xml:space="preserve"> en la URL </w:t>
-      </w:r>
-      <w:r>
-        <w:t>http://localhost:8080/api/productos</w:t>
+        <w:t>Prueba de búsqueda de todos los productos Verbo Get en la URL http://localhost:8080/api/productos</w:t>
       </w:r>
     </w:p>
     <w:p>
@@ -329,7 +310,7 @@
           <w:noProof/>
         </w:rPr>
         <w:drawing>
-          <wp:inline distT="0" distB="0" distL="0" distR="0" wp14:anchorId="230E4BA8" wp14:editId="0CFD6AE0">
+          <wp:inline distT="0" distB="0" distL="0" distR="0" wp14:anchorId="5F3D3ABA" wp14:editId="4B02C963">
             <wp:extent cx="5612130" cy="3156585"/>
             <wp:effectExtent l="0" t="0" r="7620" b="5715"/>
             <wp:docPr id="6" name="Imagen 6"/>
@@ -374,13 +355,7 @@
           <w:rPr>
             <w:rStyle w:val="Hipervnculo"/>
           </w:rPr>
-          <w:t>http://localhost:8080/api/productos</w:t>
-        </w:r>
-        <w:r>
-          <w:rPr>
-            <w:rStyle w:val="Hipervnculo"/>
-          </w:rPr>
-          <w:t>/5</w:t>
+          <w:t>http://localhost:8080/api/productos/5</w:t>
         </w:r>
       </w:hyperlink>
       <w:r>
@@ -393,7 +368,7 @@
           <w:noProof/>
         </w:rPr>
         <w:drawing>
-          <wp:inline distT="0" distB="0" distL="0" distR="0" wp14:anchorId="06D0B943" wp14:editId="003DA95B">
+          <wp:inline distT="0" distB="0" distL="0" distR="0" wp14:anchorId="44F4B04F" wp14:editId="7A1C9C44">
             <wp:extent cx="5612130" cy="3156585"/>
             <wp:effectExtent l="0" t="0" r="7620" b="5715"/>
             <wp:docPr id="8" name="Imagen 8"/>
@@ -446,7 +421,7 @@
           <w:noProof/>
         </w:rPr>
         <w:drawing>
-          <wp:inline distT="0" distB="0" distL="0" distR="0" wp14:anchorId="6A2B1DEE" wp14:editId="6382615E">
+          <wp:inline distT="0" distB="0" distL="0" distR="0" wp14:anchorId="36A3C72D" wp14:editId="441CE788">
             <wp:extent cx="5612130" cy="3156585"/>
             <wp:effectExtent l="0" t="0" r="7620" b="5715"/>
             <wp:docPr id="4" name="Imagen 4"/>
@@ -503,7 +478,7 @@
           <w:noProof/>
         </w:rPr>
         <w:drawing>
-          <wp:inline distT="0" distB="0" distL="0" distR="0" wp14:anchorId="60FAAC22" wp14:editId="280EB789">
+          <wp:inline distT="0" distB="0" distL="0" distR="0" wp14:anchorId="23EB329C" wp14:editId="11015B39">
             <wp:extent cx="5612130" cy="3156585"/>
             <wp:effectExtent l="0" t="0" r="7620" b="5715"/>
             <wp:docPr id="9" name="Imagen 9"/>
@@ -564,7 +539,7 @@
           <w:noProof/>
         </w:rPr>
         <w:drawing>
-          <wp:inline distT="0" distB="0" distL="0" distR="0" wp14:anchorId="1C579182" wp14:editId="09DDA7BE">
+          <wp:inline distT="0" distB="0" distL="0" distR="0" wp14:anchorId="7C15574B" wp14:editId="59C2E449">
             <wp:extent cx="5612130" cy="3156585"/>
             <wp:effectExtent l="0" t="0" r="7620" b="5715"/>
             <wp:docPr id="10" name="Imagen 10"/>
@@ -623,7 +598,7 @@
           <w:noProof/>
         </w:rPr>
         <w:drawing>
-          <wp:inline distT="0" distB="0" distL="0" distR="0" wp14:anchorId="168BE5CC" wp14:editId="487C1A8A">
+          <wp:inline distT="0" distB="0" distL="0" distR="0" wp14:anchorId="24BCB118" wp14:editId="75E2A0C2">
             <wp:extent cx="5612130" cy="3156585"/>
             <wp:effectExtent l="0" t="0" r="7620" b="5715"/>
             <wp:docPr id="11" name="Imagen 11"/>
@@ -683,7 +658,7 @@
           <w:noProof/>
         </w:rPr>
         <w:drawing>
-          <wp:inline distT="0" distB="0" distL="0" distR="0" wp14:anchorId="4964EDD8" wp14:editId="00E4B1E8">
+          <wp:inline distT="0" distB="0" distL="0" distR="0" wp14:anchorId="123E37C7" wp14:editId="77EE8629">
             <wp:extent cx="5612130" cy="3156585"/>
             <wp:effectExtent l="0" t="0" r="7620" b="5715"/>
             <wp:docPr id="12" name="Imagen 12"/>
@@ -743,7 +718,7 @@
           <w:noProof/>
         </w:rPr>
         <w:drawing>
-          <wp:inline distT="0" distB="0" distL="0" distR="0" wp14:anchorId="4A2FB443" wp14:editId="7F370FB4">
+          <wp:inline distT="0" distB="0" distL="0" distR="0" wp14:anchorId="149DCDEE" wp14:editId="04F1E0D5">
             <wp:extent cx="5612130" cy="3156585"/>
             <wp:effectExtent l="0" t="0" r="7620" b="5715"/>
             <wp:docPr id="13" name="Imagen 13"/>
@@ -778,8 +753,6 @@
           </wp:inline>
         </w:drawing>
       </w:r>
-      <w:bookmarkStart w:id="0" w:name="_GoBack"/>
-      <w:bookmarkEnd w:id="0"/>
     </w:p>
     <w:sectPr>
       <w:pgSz w:w="12240" w:h="15840"/>

</xml_diff>